<commit_message>
Actualizo docto de descripción
</commit_message>
<xml_diff>
--- a/MiProyecto-02/Descripcion_del_proyecto.docx
+++ b/MiProyecto-02/Descripcion_del_proyecto.docx
@@ -411,7 +411,25 @@
         <w:t xml:space="preserve">se hará </w:t>
       </w:r>
       <w:r>
-        <w:t xml:space="preserve">a partir de un análisis político, económico y social del contexto mexicano de 1992 a mayo del 2020 para determinar eventos sustantivos que puedan considerarse como periodos de crisis, </w:t>
+        <w:t xml:space="preserve">a partir de un análisis </w:t>
+      </w:r>
+      <w:r>
+        <w:t>histórico</w:t>
+      </w:r>
+      <w:r>
+        <w:t xml:space="preserve"> del contexto </w:t>
+      </w:r>
+      <w:r>
+        <w:t>nacional</w:t>
+      </w:r>
+      <w:r>
+        <w:t xml:space="preserve"> de 1992 a mayo del 2020 para determinar eventos sustantivos que </w:t>
+      </w:r>
+      <w:r>
+        <w:t xml:space="preserve">hayan afectado el entorno político, económico y social para que </w:t>
+      </w:r>
+      <w:r>
+        <w:t xml:space="preserve">puedan considerarse como periodos de crisis, </w:t>
       </w:r>
       <w:r>
         <w:t xml:space="preserve">ya sea que </w:t>

</xml_diff>